<commit_message>
project charter, decisions, status report and work order update
</commit_message>
<xml_diff>
--- a/docs/project_decisions(1).docx
+++ b/docs/project_decisions(1).docx
@@ -50,8 +50,8 @@
         <w:tblLook w:firstRow="1" w:noVBand="1" w:lastRow="0" w:firstColumn="1" w:lastColumn="0" w:noHBand="0" w:val="04a0"/>
       </w:tblPr>
       <w:tblGrid>
-        <w:gridCol w:w="1950"/>
-        <w:gridCol w:w="6662"/>
+        <w:gridCol w:w="1949"/>
+        <w:gridCol w:w="6663"/>
       </w:tblGrid>
       <w:tr>
         <w:trPr>
@@ -60,7 +60,7 @@
         </w:trPr>
         <w:tc>
           <w:tcPr>
-            <w:tcW w:w="1950" w:type="dxa"/>
+            <w:tcW w:w="1949" w:type="dxa"/>
             <w:tcBorders/>
             <w:shd w:fill="auto" w:val="clear"/>
           </w:tcPr>
@@ -82,7 +82,7 @@
         </w:tc>
         <w:tc>
           <w:tcPr>
-            <w:tcW w:w="6662" w:type="dxa"/>
+            <w:tcW w:w="6663" w:type="dxa"/>
             <w:tcBorders/>
             <w:shd w:fill="auto" w:val="clear"/>
           </w:tcPr>
@@ -91,13 +91,14 @@
               <w:pStyle w:val="TextCDB"/>
               <w:spacing w:before="0" w:after="120"/>
               <w:rPr>
-                <w:lang w:val="de-DE"/>
+                <w:lang w:val="en-US"/>
               </w:rPr>
             </w:pPr>
             <w:r>
               <w:rPr>
-                <w:lang w:val="de-DE"/>
-              </w:rPr>
+                <w:lang w:val="en-US"/>
+              </w:rPr>
+              <w:t>Donon Y.</w:t>
             </w:r>
           </w:p>
         </w:tc>
@@ -106,7 +107,7 @@
         <w:trPr/>
         <w:tc>
           <w:tcPr>
-            <w:tcW w:w="1950" w:type="dxa"/>
+            <w:tcW w:w="1949" w:type="dxa"/>
             <w:tcBorders/>
             <w:shd w:fill="auto" w:val="clear"/>
           </w:tcPr>
@@ -114,9 +115,7 @@
             <w:pPr>
               <w:pStyle w:val="TextCDB"/>
               <w:spacing w:lineRule="auto" w:line="264" w:before="0" w:after="120"/>
-              <w:rPr>
-                <w:lang w:val="de-DE"/>
-              </w:rPr>
+              <w:rPr/>
             </w:pPr>
             <w:r>
               <w:rPr>
@@ -128,7 +127,7 @@
         </w:tc>
         <w:tc>
           <w:tcPr>
-            <w:tcW w:w="6662" w:type="dxa"/>
+            <w:tcW w:w="6663" w:type="dxa"/>
             <w:tcBorders/>
             <w:shd w:fill="auto" w:val="clear"/>
           </w:tcPr>
@@ -137,13 +136,14 @@
               <w:pStyle w:val="TextCDB"/>
               <w:spacing w:before="0" w:after="120"/>
               <w:rPr>
-                <w:lang w:val="de-DE"/>
+                <w:lang w:val="en-US"/>
               </w:rPr>
             </w:pPr>
             <w:r>
               <w:rPr>
-                <w:lang w:val="de-DE"/>
-              </w:rPr>
+                <w:lang w:val="en-US"/>
+              </w:rPr>
+              <w:t>Rodin I.</w:t>
             </w:r>
           </w:p>
         </w:tc>
@@ -152,7 +152,7 @@
         <w:trPr/>
         <w:tc>
           <w:tcPr>
-            <w:tcW w:w="1950" w:type="dxa"/>
+            <w:tcW w:w="1949" w:type="dxa"/>
             <w:tcBorders/>
             <w:shd w:fill="auto" w:val="clear"/>
           </w:tcPr>
@@ -174,7 +174,7 @@
         </w:tc>
         <w:tc>
           <w:tcPr>
-            <w:tcW w:w="6662" w:type="dxa"/>
+            <w:tcW w:w="6663" w:type="dxa"/>
             <w:tcBorders/>
             <w:shd w:fill="auto" w:val="clear"/>
           </w:tcPr>
@@ -183,13 +183,14 @@
               <w:pStyle w:val="TextCDB"/>
               <w:spacing w:before="0" w:after="120"/>
               <w:rPr>
-                <w:lang w:val="de-DE"/>
+                <w:lang w:val="en-US"/>
               </w:rPr>
             </w:pPr>
             <w:r>
               <w:rPr>
-                <w:lang w:val="de-DE"/>
-              </w:rPr>
+                <w:lang w:val="en-US"/>
+              </w:rPr>
+              <w:t>Rodin I.</w:t>
             </w:r>
           </w:p>
         </w:tc>
@@ -198,7 +199,7 @@
         <w:trPr/>
         <w:tc>
           <w:tcPr>
-            <w:tcW w:w="1950" w:type="dxa"/>
+            <w:tcW w:w="1949" w:type="dxa"/>
             <w:tcBorders/>
             <w:shd w:fill="auto" w:val="clear"/>
           </w:tcPr>
@@ -220,7 +221,7 @@
         </w:tc>
         <w:tc>
           <w:tcPr>
-            <w:tcW w:w="6662" w:type="dxa"/>
+            <w:tcW w:w="6663" w:type="dxa"/>
             <w:tcBorders/>
             <w:shd w:fill="auto" w:val="clear"/>
           </w:tcPr>
@@ -228,15 +229,19 @@
             <w:pPr>
               <w:pStyle w:val="TextCDB"/>
               <w:spacing w:lineRule="auto" w:line="264" w:before="0" w:after="120"/>
-              <w:rPr>
-                <w:lang w:val="en-GB"/>
-              </w:rPr>
+              <w:rPr/>
             </w:pPr>
             <w:r>
               <w:rPr>
                 <w:lang w:val="en-GB"/>
               </w:rPr>
-              <w:t>Not classified, internal, confidential, CLASSIFIED</w:t>
+              <w:t xml:space="preserve"> </w:t>
+            </w:r>
+            <w:r>
+              <w:rPr>
+                <w:lang w:val="en-GB"/>
+              </w:rPr>
+              <w:t>CLASSIFIED</w:t>
             </w:r>
           </w:p>
         </w:tc>
@@ -245,7 +250,7 @@
         <w:trPr/>
         <w:tc>
           <w:tcPr>
-            <w:tcW w:w="1950" w:type="dxa"/>
+            <w:tcW w:w="1949" w:type="dxa"/>
             <w:tcBorders/>
             <w:shd w:fill="auto" w:val="clear"/>
           </w:tcPr>
@@ -267,7 +272,7 @@
         </w:tc>
         <w:tc>
           <w:tcPr>
-            <w:tcW w:w="6662" w:type="dxa"/>
+            <w:tcW w:w="6663" w:type="dxa"/>
             <w:tcBorders/>
             <w:shd w:fill="auto" w:val="clear"/>
           </w:tcPr>
@@ -275,15 +280,13 @@
             <w:pPr>
               <w:pStyle w:val="TextCDB"/>
               <w:spacing w:lineRule="auto" w:line="264" w:before="0" w:after="120"/>
-              <w:rPr>
-                <w:lang w:val="de-DE"/>
-              </w:rPr>
+              <w:rPr/>
             </w:pPr>
             <w:r>
               <w:rPr>
                 <w:lang w:val="de-DE"/>
               </w:rPr>
-              <w:t>Pending, approved</w:t>
+              <w:t>Pending</w:t>
             </w:r>
           </w:p>
         </w:tc>
@@ -292,7 +295,7 @@
         <w:trPr/>
         <w:tc>
           <w:tcPr>
-            <w:tcW w:w="1950" w:type="dxa"/>
+            <w:tcW w:w="1949" w:type="dxa"/>
             <w:tcBorders/>
             <w:shd w:fill="auto" w:val="clear"/>
           </w:tcPr>
@@ -313,7 +316,7 @@
         </w:tc>
         <w:tc>
           <w:tcPr>
-            <w:tcW w:w="6662" w:type="dxa"/>
+            <w:tcW w:w="6663" w:type="dxa"/>
             <w:tcBorders/>
             <w:shd w:fill="auto" w:val="clear"/>
           </w:tcPr>
@@ -524,6 +527,19 @@
               <w:rPr>
                 <w:lang w:val="de-DE"/>
               </w:rPr>
+              <w:t>25</w:t>
+            </w:r>
+            <w:r>
+              <w:rPr>
+                <w:lang w:val="ru-RU"/>
+              </w:rPr>
+              <w:t>.</w:t>
+            </w:r>
+            <w:r>
+              <w:rPr>
+                <w:lang w:val="en-US"/>
+              </w:rPr>
+              <w:t>3.2019</w:t>
             </w:r>
           </w:p>
         </w:tc>
@@ -545,13 +561,14 @@
               <w:pStyle w:val="TextCDB"/>
               <w:spacing w:before="0" w:after="120"/>
               <w:rPr>
-                <w:lang w:val="de-DE"/>
+                <w:lang w:val="en-US"/>
               </w:rPr>
             </w:pPr>
             <w:r>
               <w:rPr>
-                <w:lang w:val="de-DE"/>
-              </w:rPr>
+                <w:lang w:val="en-US"/>
+              </w:rPr>
+              <w:t>1.1</w:t>
             </w:r>
           </w:p>
         </w:tc>
@@ -573,13 +590,14 @@
               <w:pStyle w:val="TextCDB"/>
               <w:spacing w:before="0" w:after="120"/>
               <w:rPr>
-                <w:lang w:val="de-DE"/>
+                <w:lang w:val="en-US"/>
               </w:rPr>
             </w:pPr>
             <w:r>
               <w:rPr>
-                <w:lang w:val="de-DE"/>
-              </w:rPr>
+                <w:lang w:val="en-US"/>
+              </w:rPr>
+              <w:t>Document init</w:t>
             </w:r>
           </w:p>
         </w:tc>
@@ -601,13 +619,14 @@
               <w:pStyle w:val="TextCDB"/>
               <w:spacing w:before="0" w:after="120"/>
               <w:rPr>
-                <w:lang w:val="de-DE"/>
+                <w:lang w:val="en-US"/>
               </w:rPr>
             </w:pPr>
             <w:r>
               <w:rPr>
-                <w:lang w:val="de-DE"/>
-              </w:rPr>
+                <w:lang w:val="en-US"/>
+              </w:rPr>
+              <w:t>Rodin I.</w:t>
             </w:r>
           </w:p>
         </w:tc>
@@ -1162,8 +1181,8 @@
         <w:rPr/>
         <w:fldChar w:fldCharType="end"/>
       </w:r>
-      <w:bookmarkStart w:id="2" w:name="TOCPosition"/>
-      <w:bookmarkStart w:id="3" w:name="TOCPosition"/>
+      <w:bookmarkStart w:id="2" w:name="TOCPosition1"/>
+      <w:bookmarkStart w:id="3" w:name="TOCPosition1"/>
       <w:bookmarkEnd w:id="3"/>
     </w:p>
     <w:p>
@@ -1228,9 +1247,9 @@
       </w:tblPr>
       <w:tblGrid>
         <w:gridCol w:w="675"/>
-        <w:gridCol w:w="2244"/>
+        <w:gridCol w:w="2243"/>
         <w:gridCol w:w="2150"/>
-        <w:gridCol w:w="2784"/>
+        <w:gridCol w:w="2785"/>
         <w:gridCol w:w="1434"/>
       </w:tblGrid>
       <w:tr>
@@ -1268,7 +1287,7 @@
         </w:tc>
         <w:tc>
           <w:tcPr>
-            <w:tcW w:w="2244" w:type="dxa"/>
+            <w:tcW w:w="2243" w:type="dxa"/>
             <w:tcBorders>
               <w:top w:val="single" w:sz="4" w:space="0" w:color="000000"/>
               <w:left w:val="single" w:sz="4" w:space="0" w:color="000000"/>
@@ -1326,7 +1345,7 @@
         </w:tc>
         <w:tc>
           <w:tcPr>
-            <w:tcW w:w="2784" w:type="dxa"/>
+            <w:tcW w:w="2785" w:type="dxa"/>
             <w:tcBorders>
               <w:top w:val="single" w:sz="4" w:space="0" w:color="000000"/>
               <w:left w:val="single" w:sz="4" w:space="0" w:color="000000"/>
@@ -1419,7 +1438,7 @@
         </w:tc>
         <w:tc>
           <w:tcPr>
-            <w:tcW w:w="2244" w:type="dxa"/>
+            <w:tcW w:w="2243" w:type="dxa"/>
             <w:tcBorders>
               <w:top w:val="single" w:sz="4" w:space="0" w:color="000000"/>
               <w:left w:val="single" w:sz="4" w:space="0" w:color="000000"/>
@@ -1481,7 +1500,7 @@
         </w:tc>
         <w:tc>
           <w:tcPr>
-            <w:tcW w:w="2784" w:type="dxa"/>
+            <w:tcW w:w="2785" w:type="dxa"/>
             <w:tcBorders>
               <w:top w:val="single" w:sz="4" w:space="0" w:color="000000"/>
               <w:left w:val="single" w:sz="4" w:space="0" w:color="000000"/>
@@ -1570,7 +1589,7 @@
         </w:tc>
         <w:tc>
           <w:tcPr>
-            <w:tcW w:w="2244" w:type="dxa"/>
+            <w:tcW w:w="2243" w:type="dxa"/>
             <w:tcBorders>
               <w:top w:val="single" w:sz="4" w:space="0" w:color="000000"/>
               <w:left w:val="single" w:sz="4" w:space="0" w:color="000000"/>
@@ -1626,7 +1645,7 @@
         </w:tc>
         <w:tc>
           <w:tcPr>
-            <w:tcW w:w="2784" w:type="dxa"/>
+            <w:tcW w:w="2785" w:type="dxa"/>
             <w:tcBorders>
               <w:top w:val="single" w:sz="4" w:space="0" w:color="000000"/>
               <w:left w:val="single" w:sz="4" w:space="0" w:color="000000"/>
@@ -1713,7 +1732,7 @@
         </w:tc>
         <w:tc>
           <w:tcPr>
-            <w:tcW w:w="2244" w:type="dxa"/>
+            <w:tcW w:w="2243" w:type="dxa"/>
             <w:tcBorders>
               <w:top w:val="single" w:sz="4" w:space="0" w:color="000000"/>
               <w:left w:val="single" w:sz="4" w:space="0" w:color="000000"/>
@@ -1769,7 +1788,7 @@
         </w:tc>
         <w:tc>
           <w:tcPr>
-            <w:tcW w:w="2784" w:type="dxa"/>
+            <w:tcW w:w="2785" w:type="dxa"/>
             <w:tcBorders>
               <w:top w:val="single" w:sz="4" w:space="0" w:color="000000"/>
               <w:left w:val="single" w:sz="4" w:space="0" w:color="000000"/>
@@ -1856,7 +1875,7 @@
         </w:tc>
         <w:tc>
           <w:tcPr>
-            <w:tcW w:w="2244" w:type="dxa"/>
+            <w:tcW w:w="2243" w:type="dxa"/>
             <w:tcBorders>
               <w:top w:val="single" w:sz="4" w:space="0" w:color="000000"/>
               <w:left w:val="single" w:sz="4" w:space="0" w:color="000000"/>
@@ -1912,7 +1931,7 @@
         </w:tc>
         <w:tc>
           <w:tcPr>
-            <w:tcW w:w="2784" w:type="dxa"/>
+            <w:tcW w:w="2785" w:type="dxa"/>
             <w:tcBorders>
               <w:top w:val="single" w:sz="4" w:space="0" w:color="000000"/>
               <w:left w:val="single" w:sz="4" w:space="0" w:color="000000"/>
@@ -2026,8 +2045,8 @@
       <w:tblLook w:firstRow="1" w:noVBand="0" w:lastRow="1" w:firstColumn="1" w:lastColumn="1" w:noHBand="0" w:val="01e0"/>
     </w:tblPr>
     <w:tblGrid>
-      <w:gridCol w:w="9214"/>
-      <w:gridCol w:w="396"/>
+      <w:gridCol w:w="9215"/>
+      <w:gridCol w:w="395"/>
     </w:tblGrid>
     <w:tr>
       <w:trPr>
@@ -2049,9 +2068,7 @@
             </w:rPr>
           </w:pPr>
           <w:r>
-            <w:rPr>
-              <w:lang w:val="de-DE"/>
-            </w:rPr>
+            <w:rPr/>
             <w:fldChar w:fldCharType="begin"/>
           </w:r>
           <w:r>
@@ -2064,7 +2081,7 @@
           </w:r>
           <w:r>
             <w:rPr/>
-            <w:t>2</w:t>
+            <w:t>0</w:t>
           </w:r>
           <w:r>
             <w:rPr/>
@@ -2077,9 +2094,7 @@
             <w:t>/</w:t>
           </w:r>
           <w:r>
-            <w:rPr>
-              <w:lang w:val="de-DE"/>
-            </w:rPr>
+            <w:rPr/>
             <w:fldChar w:fldCharType="begin"/>
           </w:r>
           <w:r>
@@ -2092,7 +2107,7 @@
           </w:r>
           <w:r>
             <w:rPr/>
-            <w:t>2</w:t>
+            <w:t>1</w:t>
           </w:r>
           <w:r>
             <w:rPr/>
@@ -2108,7 +2123,7 @@
       </w:trPr>
       <w:tc>
         <w:tcPr>
-          <w:tcW w:w="9214" w:type="dxa"/>
+          <w:tcW w:w="9215" w:type="dxa"/>
           <w:tcBorders/>
           <w:shd w:fill="auto" w:val="clear"/>
           <w:vAlign w:val="bottom"/>
@@ -2146,7 +2161,7 @@
       </w:tc>
       <w:tc>
         <w:tcPr>
-          <w:tcW w:w="396" w:type="dxa"/>
+          <w:tcW w:w="395" w:type="dxa"/>
           <w:tcBorders/>
           <w:shd w:fill="auto" w:val="clear"/>
         </w:tcPr>
@@ -2216,8 +2231,8 @@
               <w:lang w:val="de-DE"/>
             </w:rPr>
           </w:pPr>
-          <w:bookmarkStart w:id="6" w:name="tm_dateiname"/>
-          <w:bookmarkStart w:id="7" w:name="tm_pfad"/>
+          <w:bookmarkStart w:id="6" w:name="tm_pfad"/>
+          <w:bookmarkStart w:id="7" w:name="tm_dateiname"/>
           <w:r>
             <w:drawing>
               <wp:anchor behindDoc="1" distT="0" distB="0" distL="133350" distR="123190" simplePos="0" locked="0" layoutInCell="1" allowOverlap="1" relativeHeight="2">
@@ -2266,9 +2281,7 @@
             </w:drawing>
           </w:r>
           <w:r>
-            <w:rPr>
-              <w:lang w:val="de-DE"/>
-            </w:rPr>
+            <w:rPr/>
             <w:fldChar w:fldCharType="begin"/>
           </w:r>
           <w:r>
@@ -3421,6 +3434,7 @@
       <w:kern w:val="0"/>
       <w:position w:val="0"/>
       <w:sz w:val="22"/>
+      <w:sz w:val="22"/>
       <w:u w:val="none"/>
       <w:vertAlign w:val="baseline"/>
       <w:em w:val="none"/>
@@ -3441,6 +3455,7 @@
       <w:kern w:val="0"/>
       <w:position w:val="0"/>
       <w:sz w:val="22"/>
+      <w:sz w:val="22"/>
       <w:u w:val="none"/>
       <w:vertAlign w:val="baseline"/>
       <w:em w:val="none"/>
@@ -4857,6 +4872,176 @@
     <w:qFormat/>
     <w:rPr>
       <w:rFonts w:cs="Courier New"/>
+    </w:rPr>
+  </w:style>
+  <w:style w:type="character" w:styleId="ListLabel161">
+    <w:name w:val="ListLabel 161"/>
+    <w:qFormat/>
+    <w:rPr>
+      <w:b/>
+      <w:i w:val="false"/>
+      <w:sz w:val="32"/>
+      <w:szCs w:val="32"/>
+    </w:rPr>
+  </w:style>
+  <w:style w:type="character" w:styleId="ListLabel162">
+    <w:name w:val="ListLabel 162"/>
+    <w:qFormat/>
+    <w:rPr>
+      <w:b/>
+      <w:i w:val="false"/>
+      <w:sz w:val="28"/>
+      <w:szCs w:val="28"/>
+    </w:rPr>
+  </w:style>
+  <w:style w:type="character" w:styleId="ListLabel163">
+    <w:name w:val="ListLabel 163"/>
+    <w:qFormat/>
+    <w:rPr>
+      <w:b/>
+      <w:i w:val="false"/>
+      <w:sz w:val="24"/>
+      <w:szCs w:val="24"/>
+    </w:rPr>
+  </w:style>
+  <w:style w:type="character" w:styleId="ListLabel164">
+    <w:name w:val="ListLabel 164"/>
+    <w:qFormat/>
+    <w:rPr>
+      <w:b/>
+      <w:i w:val="false"/>
+      <w:sz w:val="22"/>
+      <w:szCs w:val="22"/>
+    </w:rPr>
+  </w:style>
+  <w:style w:type="character" w:styleId="ListLabel165">
+    <w:name w:val="ListLabel 165"/>
+    <w:qFormat/>
+    <w:rPr>
+      <w:b w:val="false"/>
+      <w:i w:val="false"/>
+      <w:sz w:val="22"/>
+      <w:szCs w:val="22"/>
+    </w:rPr>
+  </w:style>
+  <w:style w:type="character" w:styleId="ListLabel166">
+    <w:name w:val="ListLabel 166"/>
+    <w:qFormat/>
+    <w:rPr>
+      <w:b w:val="false"/>
+      <w:i w:val="false"/>
+      <w:sz w:val="22"/>
+      <w:szCs w:val="22"/>
+    </w:rPr>
+  </w:style>
+  <w:style w:type="character" w:styleId="ListLabel167">
+    <w:name w:val="ListLabel 167"/>
+    <w:qFormat/>
+    <w:rPr>
+      <w:b w:val="false"/>
+      <w:i w:val="false"/>
+      <w:sz w:val="22"/>
+      <w:szCs w:val="22"/>
+    </w:rPr>
+  </w:style>
+  <w:style w:type="character" w:styleId="ListLabel168">
+    <w:name w:val="ListLabel 168"/>
+    <w:qFormat/>
+    <w:rPr>
+      <w:b w:val="false"/>
+      <w:i w:val="false"/>
+      <w:sz w:val="22"/>
+      <w:szCs w:val="22"/>
+    </w:rPr>
+  </w:style>
+  <w:style w:type="character" w:styleId="ListLabel169">
+    <w:name w:val="ListLabel 169"/>
+    <w:qFormat/>
+    <w:rPr>
+      <w:b/>
+      <w:i w:val="false"/>
+      <w:sz w:val="32"/>
+      <w:szCs w:val="32"/>
+    </w:rPr>
+  </w:style>
+  <w:style w:type="character" w:styleId="ListLabel170">
+    <w:name w:val="ListLabel 170"/>
+    <w:qFormat/>
+    <w:rPr>
+      <w:b/>
+      <w:i w:val="false"/>
+      <w:sz w:val="28"/>
+      <w:szCs w:val="28"/>
+    </w:rPr>
+  </w:style>
+  <w:style w:type="character" w:styleId="ListLabel171">
+    <w:name w:val="ListLabel 171"/>
+    <w:qFormat/>
+    <w:rPr>
+      <w:b/>
+      <w:i w:val="false"/>
+      <w:sz w:val="24"/>
+      <w:szCs w:val="24"/>
+    </w:rPr>
+  </w:style>
+  <w:style w:type="character" w:styleId="ListLabel172">
+    <w:name w:val="ListLabel 172"/>
+    <w:qFormat/>
+    <w:rPr>
+      <w:b/>
+      <w:i w:val="false"/>
+      <w:sz w:val="22"/>
+      <w:szCs w:val="22"/>
+    </w:rPr>
+  </w:style>
+  <w:style w:type="character" w:styleId="ListLabel173">
+    <w:name w:val="ListLabel 173"/>
+    <w:qFormat/>
+    <w:rPr>
+      <w:b/>
+      <w:i w:val="false"/>
+      <w:sz w:val="22"/>
+      <w:szCs w:val="22"/>
+    </w:rPr>
+  </w:style>
+  <w:style w:type="character" w:styleId="ListLabel174">
+    <w:name w:val="ListLabel 174"/>
+    <w:qFormat/>
+    <w:rPr>
+      <w:b w:val="false"/>
+      <w:i w:val="false"/>
+      <w:sz w:val="22"/>
+      <w:szCs w:val="22"/>
+    </w:rPr>
+  </w:style>
+  <w:style w:type="character" w:styleId="ListLabel175">
+    <w:name w:val="ListLabel 175"/>
+    <w:qFormat/>
+    <w:rPr>
+      <w:b w:val="false"/>
+      <w:i w:val="false"/>
+      <w:sz w:val="22"/>
+      <w:szCs w:val="22"/>
+    </w:rPr>
+  </w:style>
+  <w:style w:type="character" w:styleId="ListLabel176">
+    <w:name w:val="ListLabel 176"/>
+    <w:qFormat/>
+    <w:rPr>
+      <w:b w:val="false"/>
+      <w:i w:val="false"/>
+      <w:sz w:val="22"/>
+      <w:szCs w:val="22"/>
+    </w:rPr>
+  </w:style>
+  <w:style w:type="character" w:styleId="ListLabel177">
+    <w:name w:val="ListLabel 177"/>
+    <w:qFormat/>
+    <w:rPr>
+      <w:b w:val="false"/>
+      <w:i w:val="false"/>
+      <w:sz w:val="22"/>
+      <w:szCs w:val="22"/>
     </w:rPr>
   </w:style>
   <w:style w:type="paragraph" w:styleId="Style7">
@@ -5655,7 +5840,7 @@
       <w:kern w:val="0"/>
       <w:sz w:val="24"/>
       <w:szCs w:val="22"/>
-      <w:lang w:eastAsia="de-DE" w:val="de-CH" w:bidi="ar-SA"/>
+      <w:lang w:val="de-CH" w:eastAsia="de-DE" w:bidi="ar-SA"/>
     </w:rPr>
   </w:style>
   <w:style w:type="paragraph" w:styleId="Abstand18ptCDB" w:customStyle="1">
@@ -5664,7 +5849,7 @@
     <w:rsid w:val="003b0963"/>
     <w:pPr>
       <w:widowControl/>
-      <w:overflowPunct w:val="true"/>
+      <w:overflowPunct w:val="false"/>
       <w:bidi w:val="0"/>
       <w:spacing w:lineRule="exact" w:line="20" w:before="360" w:after="0"/>
       <w:jc w:val="left"/>
@@ -5677,7 +5862,7 @@
       <w:kern w:val="0"/>
       <w:sz w:val="36"/>
       <w:szCs w:val="20"/>
-      <w:lang w:eastAsia="de-DE" w:val="de-CH" w:bidi="ar-SA"/>
+      <w:lang w:val="de-CH" w:eastAsia="de-DE" w:bidi="ar-SA"/>
     </w:rPr>
   </w:style>
   <w:style w:type="paragraph" w:styleId="Abstand6ptCDB" w:customStyle="1">
@@ -5697,7 +5882,7 @@
       <w:kern w:val="0"/>
       <w:sz w:val="16"/>
       <w:szCs w:val="20"/>
-      <w:lang w:eastAsia="de-DE" w:val="de-CH" w:bidi="ar-SA"/>
+      <w:lang w:val="de-CH" w:eastAsia="de-DE" w:bidi="ar-SA"/>
     </w:rPr>
   </w:style>
   <w:style w:type="paragraph" w:styleId="InhaltsverzeichnisCDB" w:customStyle="1">
@@ -5975,6 +6160,28 @@
       <w:sz w:val="15"/>
       <w:szCs w:val="22"/>
       <w:lang w:eastAsia="en-US"/>
+    </w:rPr>
+  </w:style>
+  <w:style w:type="paragraph" w:styleId="Style17">
+    <w:name w:val="Содержимое таблицы"/>
+    <w:basedOn w:val="Normal"/>
+    <w:qFormat/>
+    <w:pPr>
+      <w:suppressLineNumbers/>
+    </w:pPr>
+    <w:rPr/>
+  </w:style>
+  <w:style w:type="paragraph" w:styleId="Style18">
+    <w:name w:val="Заголовок таблицы"/>
+    <w:basedOn w:val="Style17"/>
+    <w:qFormat/>
+    <w:pPr>
+      <w:suppressLineNumbers/>
+      <w:jc w:val="center"/>
+    </w:pPr>
+    <w:rPr>
+      <w:b/>
+      <w:bCs/>
     </w:rPr>
   </w:style>
   <w:style w:type="numbering" w:styleId="NoList" w:default="1">

</xml_diff>